<commit_message>
Cargar Presentacion Practica 4
</commit_message>
<xml_diff>
--- a/Practica_4/RecoridoCognitivo_Observador.docx
+++ b/Practica_4/RecoridoCognitivo_Observador.docx
@@ -1246,7 +1246,7 @@
           <w:szCs w:val="26"/>
           <w:lang w:val="es-ES_tradnl"/>
         </w:rPr>
-        <w:t xml:space="preserve">Para la persona encarga encargada de la oficina de control patrimonial, se le explico la funcionalidad del aplicativo y con ella no se tuvo mucho problema ya que sabe </w:t>
+        <w:t xml:space="preserve">Para la persona encarga encargada de la oficina de control patrimonial, se le explico la funcionalidad del aplicativo y con ella no tuvo mucho problema ya que sabe </w:t>
       </w:r>
       <w:r>
         <w:rPr>
@@ -1842,7 +1842,29 @@
                 <w:szCs w:val="22"/>
                 <w:lang w:val="es-ES_tradnl"/>
               </w:rPr>
-              <w:t>(Error, success…)</w:t>
+              <w:t xml:space="preserve">(Error, </w:t>
+            </w:r>
+            <w:proofErr w:type="spellStart"/>
+            <w:r>
+              <w:rPr>
+                <w:rFonts w:ascii="Helvetica Neue" w:hAnsi="Helvetica Neue"/>
+                <w:color w:val="FFFFFF" w:themeColor="background1"/>
+                <w:sz w:val="22"/>
+                <w:szCs w:val="22"/>
+                <w:lang w:val="es-ES_tradnl"/>
+              </w:rPr>
+              <w:t>success</w:t>
+            </w:r>
+            <w:proofErr w:type="spellEnd"/>
+            <w:r>
+              <w:rPr>
+                <w:rFonts w:ascii="Helvetica Neue" w:hAnsi="Helvetica Neue"/>
+                <w:color w:val="FFFFFF" w:themeColor="background1"/>
+                <w:sz w:val="22"/>
+                <w:szCs w:val="22"/>
+                <w:lang w:val="es-ES_tradnl"/>
+              </w:rPr>
+              <w:t>…)</w:t>
             </w:r>
           </w:p>
         </w:tc>
@@ -2261,7 +2283,29 @@
                 <w:szCs w:val="26"/>
                 <w:lang w:val="es-ES_tradnl"/>
               </w:rPr>
-              <w:t xml:space="preserve">- Indicaron que para la lista de activos fijos, en el detalle, adicional a la </w:t>
+              <w:t xml:space="preserve">- Indicaron </w:t>
+            </w:r>
+            <w:proofErr w:type="gramStart"/>
+            <w:r>
+              <w:rPr>
+                <w:rFonts w:ascii="Helvetica Neue Light" w:hAnsi="Helvetica Neue Light"/>
+                <w:color w:val="6C6C6C"/>
+                <w:sz w:val="26"/>
+                <w:szCs w:val="26"/>
+                <w:lang w:val="es-ES_tradnl"/>
+              </w:rPr>
+              <w:t>que</w:t>
+            </w:r>
+            <w:proofErr w:type="gramEnd"/>
+            <w:r>
+              <w:rPr>
+                <w:rFonts w:ascii="Helvetica Neue Light" w:hAnsi="Helvetica Neue Light"/>
+                <w:color w:val="6C6C6C"/>
+                <w:sz w:val="26"/>
+                <w:szCs w:val="26"/>
+                <w:lang w:val="es-ES_tradnl"/>
+              </w:rPr>
+              <w:t xml:space="preserve"> para la lista de activos fijos, en el detalle, adicional a la </w:t>
             </w:r>
             <w:r>
               <w:rPr>
@@ -2272,7 +2316,29 @@
                 <w:lang w:val="es-ES_tradnl"/>
               </w:rPr>
               <w:lastRenderedPageBreak/>
-              <w:t>información mostrada seria bueno la imagen del activo.</w:t>
+              <w:t xml:space="preserve">información mostrada </w:t>
+            </w:r>
+            <w:proofErr w:type="spellStart"/>
+            <w:r>
+              <w:rPr>
+                <w:rFonts w:ascii="Helvetica Neue Light" w:hAnsi="Helvetica Neue Light"/>
+                <w:color w:val="6C6C6C"/>
+                <w:sz w:val="26"/>
+                <w:szCs w:val="26"/>
+                <w:lang w:val="es-ES_tradnl"/>
+              </w:rPr>
+              <w:t>seria</w:t>
+            </w:r>
+            <w:proofErr w:type="spellEnd"/>
+            <w:r>
+              <w:rPr>
+                <w:rFonts w:ascii="Helvetica Neue Light" w:hAnsi="Helvetica Neue Light"/>
+                <w:color w:val="6C6C6C"/>
+                <w:sz w:val="26"/>
+                <w:szCs w:val="26"/>
+                <w:lang w:val="es-ES_tradnl"/>
+              </w:rPr>
+              <w:t xml:space="preserve"> bueno la imagen del activo.</w:t>
             </w:r>
           </w:p>
           <w:p>
@@ -3622,7 +3688,7 @@
                       <a:effectLst/>
                       <a:extLst>
                         <a:ext uri="{C572A759-6A51-4108-AA02-DFA0A04FC94B}">
-                          <ma14:wrappingTextBoxFlag xmlns:ma14="http://schemas.microsoft.com/office/mac/drawingml/2011/main" xmlns:w="http://schemas.openxmlformats.org/wordprocessingml/2006/main" xmlns:w10="urn:schemas-microsoft-com:office:word" xmlns:v="urn:schemas-microsoft-com:vml" xmlns:o="urn:schemas-microsoft-com:office:office" xmlns:mv="urn:schemas-microsoft-com:mac:vml" xmlns:mo="http://schemas.microsoft.com/office/mac/office/2008/main" xmlns=""/>
+                          <ma14:wrappingTextBoxFlag xmlns="" xmlns:mo="http://schemas.microsoft.com/office/mac/office/2008/main" xmlns:mv="urn:schemas-microsoft-com:mac:vml" xmlns:o="urn:schemas-microsoft-com:office:office" xmlns:v="urn:schemas-microsoft-com:vml" xmlns:w10="urn:schemas-microsoft-com:office:word" xmlns:w="http://schemas.openxmlformats.org/wordprocessingml/2006/main" xmlns:ma14="http://schemas.microsoft.com/office/mac/drawingml/2011/main"/>
                         </a:ext>
                       </a:extLst>
                     </wps:spPr>
@@ -3661,6 +3727,7 @@
                             </w:rPr>
                             <w:t xml:space="preserve">[ </w:t>
                           </w:r>
+                          <w:proofErr w:type="gramStart"/>
                           <w:r>
                             <w:rPr>
                               <w:rFonts w:ascii="Arial" w:hAnsi="Arial" w:cs="Arial"/>
@@ -3681,6 +3748,7 @@
                             </w:rPr>
                             <w:t xml:space="preserve"> ]</w:t>
                           </w:r>
+                          <w:proofErr w:type="gramEnd"/>
                         </w:p>
                       </w:txbxContent>
                     </wps:txbx>
@@ -3730,6 +3798,7 @@
                       </w:rPr>
                       <w:t xml:space="preserve">[ </w:t>
                     </w:r>
+                    <w:proofErr w:type="gramStart"/>
                     <w:r>
                       <w:rPr>
                         <w:rFonts w:ascii="Arial" w:hAnsi="Arial" w:cs="Arial"/>
@@ -3750,6 +3819,7 @@
                       </w:rPr>
                       <w:t xml:space="preserve"> ]</w:t>
                     </w:r>
+                    <w:proofErr w:type="gramEnd"/>
                   </w:p>
                 </w:txbxContent>
               </v:textbox>
@@ -3798,7 +3868,7 @@
                       <a:effectLst/>
                       <a:extLst>
                         <a:ext uri="{C572A759-6A51-4108-AA02-DFA0A04FC94B}">
-                          <ma14:wrappingTextBoxFlag xmlns:ma14="http://schemas.microsoft.com/office/mac/drawingml/2011/main" xmlns:w="http://schemas.openxmlformats.org/wordprocessingml/2006/main" xmlns:w10="urn:schemas-microsoft-com:office:word" xmlns:v="urn:schemas-microsoft-com:vml" xmlns:o="urn:schemas-microsoft-com:office:office" xmlns:mv="urn:schemas-microsoft-com:mac:vml" xmlns:mo="http://schemas.microsoft.com/office/mac/office/2008/main" xmlns=""/>
+                          <ma14:wrappingTextBoxFlag xmlns="" xmlns:mo="http://schemas.microsoft.com/office/mac/office/2008/main" xmlns:mv="urn:schemas-microsoft-com:mac:vml" xmlns:o="urn:schemas-microsoft-com:office:office" xmlns:v="urn:schemas-microsoft-com:vml" xmlns:w10="urn:schemas-microsoft-com:office:word" xmlns:w="http://schemas.openxmlformats.org/wordprocessingml/2006/main" xmlns:ma14="http://schemas.microsoft.com/office/mac/drawingml/2011/main"/>
                         </a:ext>
                       </a:extLst>
                     </wps:spPr>
@@ -3868,6 +3938,7 @@
                               <w:szCs w:val="48"/>
                             </w:rPr>
                           </w:pPr>
+                          <w:proofErr w:type="spellStart"/>
                           <w:r>
                             <w:rPr>
                               <w:rFonts w:ascii="Arial" w:hAnsi="Arial" w:cs="Arial"/>
@@ -3878,6 +3949,7 @@
                             </w:rPr>
                             <w:t>Rec</w:t>
                           </w:r>
+                          <w:proofErr w:type="spellEnd"/>
                         </w:p>
                       </w:txbxContent>
                     </wps:txbx>
@@ -3954,6 +4026,7 @@
                         <w:szCs w:val="48"/>
                       </w:rPr>
                     </w:pPr>
+                    <w:proofErr w:type="spellStart"/>
                     <w:r>
                       <w:rPr>
                         <w:rFonts w:ascii="Arial" w:hAnsi="Arial" w:cs="Arial"/>
@@ -3964,6 +4037,7 @@
                       </w:rPr>
                       <w:t>Rec</w:t>
                     </w:r>
+                    <w:proofErr w:type="spellEnd"/>
                   </w:p>
                 </w:txbxContent>
               </v:textbox>
@@ -4051,7 +4125,7 @@
         </mc:Choice>
         <mc:Fallback>
           <w:pict>
-            <v:rect w14:anchorId="4DAEFF98" id="Rectangle 55" o:spid="_x0000_s1026" style="position:absolute;margin-left:0;margin-top:0;width:11in;height:66pt;z-index:251658240;visibility:visible;mso-wrap-style:square;mso-width-percent:0;mso-height-percent:0;mso-wrap-distance-left:9pt;mso-wrap-distance-top:0;mso-wrap-distance-right:9pt;mso-wrap-distance-bottom:0;mso-position-horizontal:absolute;mso-position-horizontal-relative:page;mso-position-vertical:absolute;mso-position-vertical-relative:page;mso-width-percent:0;mso-height-percent:0;mso-width-relative:margin;mso-height-relative:margin;v-text-anchor:middle" o:gfxdata="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" fillcolor="#2b85d2" stroked="f">
+            <v:rect w14:anchorId="51296553" id="Rectangle 55" o:spid="_x0000_s1026" style="position:absolute;margin-left:0;margin-top:0;width:11in;height:66pt;z-index:251658240;visibility:visible;mso-wrap-style:square;mso-width-percent:0;mso-height-percent:0;mso-wrap-distance-left:9pt;mso-wrap-distance-top:0;mso-wrap-distance-right:9pt;mso-wrap-distance-bottom:0;mso-position-horizontal:absolute;mso-position-horizontal-relative:page;mso-position-vertical:absolute;mso-position-vertical-relative:page;mso-width-percent:0;mso-height-percent:0;mso-width-relative:margin;mso-height-relative:margin;v-text-anchor:middle" o:gfxdata="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" fillcolor="#2b85d2" stroked="f">
               <w10:wrap anchorx="page" anchory="page"/>
             </v:rect>
           </w:pict>
@@ -4108,7 +4182,7 @@
                       <a:effectLst/>
                       <a:extLst>
                         <a:ext uri="{C572A759-6A51-4108-AA02-DFA0A04FC94B}">
-                          <ma14:wrappingTextBoxFlag xmlns:ma14="http://schemas.microsoft.com/office/mac/drawingml/2011/main" xmlns:w="http://schemas.openxmlformats.org/wordprocessingml/2006/main" xmlns:w10="urn:schemas-microsoft-com:office:word" xmlns:v="urn:schemas-microsoft-com:vml" xmlns:o="urn:schemas-microsoft-com:office:office" xmlns:mv="urn:schemas-microsoft-com:mac:vml" xmlns:mo="http://schemas.microsoft.com/office/mac/office/2008/main" xmlns=""/>
+                          <ma14:wrappingTextBoxFlag xmlns="" xmlns:mo="http://schemas.microsoft.com/office/mac/office/2008/main" xmlns:mv="urn:schemas-microsoft-com:mac:vml" xmlns:o="urn:schemas-microsoft-com:office:office" xmlns:v="urn:schemas-microsoft-com:vml" xmlns:w10="urn:schemas-microsoft-com:office:word" xmlns:w="http://schemas.openxmlformats.org/wordprocessingml/2006/main" xmlns:ma14="http://schemas.microsoft.com/office/mac/drawingml/2011/main"/>
                         </a:ext>
                       </a:extLst>
                     </wps:spPr>
@@ -4295,7 +4369,7 @@
         </mc:Choice>
         <mc:Fallback>
           <w:pict>
-            <v:rect w14:anchorId="6C67FA0A" id="Rectangle 29" o:spid="_x0000_s1026" style="position:absolute;margin-left:-90pt;margin-top:-34.65pt;width:800.8pt;height:63pt;z-index:251654144;visibility:visible;mso-wrap-style:square;mso-width-percent:0;mso-height-percent:0;mso-wrap-distance-left:9pt;mso-wrap-distance-top:0;mso-wrap-distance-right:9pt;mso-wrap-distance-bottom:0;mso-position-horizontal:absolute;mso-position-horizontal-relative:text;mso-position-vertical:absolute;mso-position-vertical-relative:text;mso-width-percent:0;mso-height-percent:0;mso-width-relative:margin;mso-height-relative:margin;v-text-anchor:middle" o:gfxdata="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" fillcolor="#2b85d2" stroked="f"/>
+            <v:rect w14:anchorId="7BAB3573" id="Rectangle 29" o:spid="_x0000_s1026" style="position:absolute;margin-left:-90pt;margin-top:-34.65pt;width:800.8pt;height:63pt;z-index:251654144;visibility:visible;mso-wrap-style:square;mso-width-percent:0;mso-height-percent:0;mso-wrap-distance-left:9pt;mso-wrap-distance-top:0;mso-wrap-distance-right:9pt;mso-wrap-distance-bottom:0;mso-position-horizontal:absolute;mso-position-horizontal-relative:text;mso-position-vertical:absolute;mso-position-vertical-relative:text;mso-width-percent:0;mso-height-percent:0;mso-width-relative:margin;mso-height-relative:margin;v-text-anchor:middle" o:gfxdata="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" fillcolor="#2b85d2" stroked="f"/>
           </w:pict>
         </mc:Fallback>
       </mc:AlternateContent>

</xml_diff>